<commit_message>
Deleted two unused files and added a line of code for reference
</commit_message>
<xml_diff>
--- a/git_notes.docx
+++ b/git_notes.docx
@@ -25,9 +25,8 @@
       <w:pPr>
         <w:spacing w:after="0" w:line="240" w:lineRule="auto"/>
         <w:rPr>
-          <w:rFonts w:ascii="Times New Roman" w:eastAsia="Times New Roman" w:hAnsi="Times New Roman" w:cs="Times New Roman"/>
-          <w:sz w:val="24"/>
-          <w:szCs w:val="24"/>
+          <w:rFonts w:ascii="Arial" w:eastAsia="Times New Roman" w:hAnsi="Arial" w:cs="Arial"/>
+          <w:color w:val="000000"/>
         </w:rPr>
       </w:pPr>
       <w:r>
@@ -37,6 +36,36 @@
         </w:rPr>
         <w:t>Item 11 has all the links for GitHub</w:t>
       </w:r>
+    </w:p>
+    <w:p>
+      <w:pPr>
+        <w:spacing w:after="0" w:line="240" w:lineRule="auto"/>
+        <w:rPr>
+          <w:rFonts w:ascii="Times New Roman" w:eastAsia="Times New Roman" w:hAnsi="Times New Roman" w:cs="Times New Roman"/>
+          <w:sz w:val="24"/>
+          <w:szCs w:val="24"/>
+        </w:rPr>
+      </w:pPr>
+    </w:p>
+    <w:p>
+      <w:pPr>
+        <w:spacing w:after="0" w:line="240" w:lineRule="auto"/>
+        <w:rPr>
+          <w:rFonts w:ascii="Times New Roman" w:eastAsia="Times New Roman" w:hAnsi="Times New Roman" w:cs="Times New Roman"/>
+          <w:sz w:val="24"/>
+          <w:szCs w:val="24"/>
+        </w:rPr>
+      </w:pPr>
+      <w:r>
+        <w:rPr>
+          <w:rFonts w:ascii="Times New Roman" w:eastAsia="Times New Roman" w:hAnsi="Times New Roman" w:cs="Times New Roman"/>
+          <w:sz w:val="24"/>
+          <w:szCs w:val="24"/>
+        </w:rPr>
+        <w:t>https://github.com/DeanIcopini/virtual_dr.git</w:t>
+      </w:r>
+      <w:bookmarkStart w:id="0" w:name="_GoBack"/>
+      <w:bookmarkEnd w:id="0"/>
     </w:p>
     <w:p>
       <w:pPr>
@@ -1452,7 +1481,6 @@
           <w:rFonts w:ascii="Arial" w:eastAsia="Times New Roman" w:hAnsi="Arial" w:cs="Arial"/>
           <w:color w:val="000000"/>
         </w:rPr>
-        <w:lastRenderedPageBreak/>
         <w:t xml:space="preserve">  /</w:t>
       </w:r>
       <w:proofErr w:type="spellStart"/>
@@ -1997,7 +2025,6 @@
           <w:szCs w:val="24"/>
           <w:shd w:val="clear" w:color="auto" w:fill="FFFFFF"/>
         </w:rPr>
-        <w:lastRenderedPageBreak/>
         <w:t xml:space="preserve">What is Git? </w:t>
       </w:r>
     </w:p>
@@ -2422,10 +2449,7 @@
         <w:t xml:space="preserve"> computer by not having to keep multiple copies of files at different stages on their own hard drive.</w:t>
       </w:r>
     </w:p>
-    <w:p>
-      <w:bookmarkStart w:id="0" w:name="_GoBack"/>
-      <w:bookmarkEnd w:id="0"/>
-    </w:p>
+    <w:p/>
     <w:sectPr>
       <w:pgSz w:w="12240" w:h="15840"/>
       <w:pgMar w:top="1440" w:right="1440" w:bottom="1440" w:left="1440" w:header="720" w:footer="720" w:gutter="0"/>

</xml_diff>